<commit_message>
some tweaks: still need to add 1 question
</commit_message>
<xml_diff>
--- a/Homework/Homework_5.docx
+++ b/Homework/Homework_5.docx
@@ -23,97 +23,145 @@
         <w:t xml:space="preserve">Obtain stable suitor optimal and reviewer optimal matchings for the following matching games:</w:t>
       </w:r>
     </w:p>
+    <w:tbl>
+      <w:tblPr>
+        <w:tblStyle w:val="TableNormal"/>
+      </w:tblPr>
+      <w:tblGrid>
+        <w:gridCol w:w="330"/>
+      </w:tblGrid>
+      <w:tr>
+        <w:tc>
+          <w:tcPr>
+            <w:tcBorders>
+              <w:bottom w:val="single"/>
+            </w:tcBorders>
+            <w:vAlign w:val="bottom"/>
+          </w:tcPr>
+          <w:p>
+            <w:pPr>
+              <w:jc w:val="left"/>
+            </w:pPr>
+            <w:r>
+              <w:drawing>
+                <wp:inline>
+                  <wp:extent cx="8890000" cy="3873500"/>
+                  <wp:effectExtent b="0" l="0" r="0" t="0"/>
+                  <wp:docPr descr="" id="1" name="Picture"/>
+                  <a:graphic>
+                    <a:graphicData uri="http://schemas.openxmlformats.org/drawingml/2006/picture">
+                      <pic:pic>
+                        <pic:nvPicPr>
+                          <pic:cNvPr descr="images/E05-img01.png" id="0" name="Picture"/>
+                          <pic:cNvPicPr>
+                            <a:picLocks noChangeArrowheads="1" noChangeAspect="1"/>
+                          </pic:cNvPicPr>
+                        </pic:nvPicPr>
+                        <pic:blipFill>
+                          <a:blip r:embed="image1"/>
+                          <a:stretch>
+                            <a:fillRect/>
+                          </a:stretch>
+                        </pic:blipFill>
+                        <pic:spPr bwMode="auto">
+                          <a:xfrm>
+                            <a:off x="0" y="0"/>
+                            <a:ext cx="8890000" cy="3873500"/>
+                          </a:xfrm>
+                          <a:prstGeom prst="rect">
+                            <a:avLst/>
+                          </a:prstGeom>
+                          <a:noFill/>
+                          <a:ln w="9525">
+                            <a:noFill/>
+                            <a:headEnd/>
+                            <a:tailEnd/>
+                          </a:ln>
+                        </pic:spPr>
+                      </pic:pic>
+                    </a:graphicData>
+                  </a:graphic>
+                </wp:inline>
+              </w:drawing>
+            </w:r>
+          </w:p>
+          <w:p>
+            <w:pPr>
+              <w:pStyle w:val="ImageCaption"/>
+              <w:jc w:val="left"/>
+            </w:pPr>
+            <w:r>
+              <w:t xml:space="preserve">Matching game 1</w:t>
+            </w:r>
+          </w:p>
+        </w:tc>
+      </w:tr>
+      <w:tr>
+        <w:tc>
+          <w:p>
+            <w:pPr>
+              <w:jc w:val="left"/>
+            </w:pPr>
+            <w:r>
+              <w:drawing>
+                <wp:inline>
+                  <wp:extent cx="8890000" cy="3873500"/>
+                  <wp:effectExtent b="0" l="0" r="0" t="0"/>
+                  <wp:docPr descr="" id="1" name="Picture"/>
+                  <a:graphic>
+                    <a:graphicData uri="http://schemas.openxmlformats.org/drawingml/2006/picture">
+                      <pic:pic>
+                        <pic:nvPicPr>
+                          <pic:cNvPr descr="images/E05-img02.png" id="0" name="Picture"/>
+                          <pic:cNvPicPr>
+                            <a:picLocks noChangeArrowheads="1" noChangeAspect="1"/>
+                          </pic:cNvPicPr>
+                        </pic:nvPicPr>
+                        <pic:blipFill>
+                          <a:blip r:embed="image2"/>
+                          <a:stretch>
+                            <a:fillRect/>
+                          </a:stretch>
+                        </pic:blipFill>
+                        <pic:spPr bwMode="auto">
+                          <a:xfrm>
+                            <a:off x="0" y="0"/>
+                            <a:ext cx="8890000" cy="3873500"/>
+                          </a:xfrm>
+                          <a:prstGeom prst="rect">
+                            <a:avLst/>
+                          </a:prstGeom>
+                          <a:noFill/>
+                          <a:ln w="9525">
+                            <a:noFill/>
+                            <a:headEnd/>
+                            <a:tailEnd/>
+                          </a:ln>
+                        </pic:spPr>
+                      </pic:pic>
+                    </a:graphicData>
+                  </a:graphic>
+                </wp:inline>
+              </w:drawing>
+            </w:r>
+          </w:p>
+          <w:p>
+            <w:pPr>
+              <w:pStyle w:val="ImageCaption"/>
+              <w:jc w:val="left"/>
+            </w:pPr>
+            <w:r>
+              <w:t xml:space="preserve">Matching game 2</w:t>
+            </w:r>
+          </w:p>
+        </w:tc>
+      </w:tr>
+    </w:tbl>
+    <w:bookmarkStart w:id="matching-game-3" w:name="matching-game-3"/>
     <w:p>
-      <w:r>
-        <w:drawing>
-          <wp:inline>
-            <wp:extent cx="8890000" cy="3873500"/>
-            <wp:effectExtent b="0" l="0" r="0" t="0"/>
-            <wp:docPr descr="" id="1" name="Picture"/>
-            <a:graphic>
-              <a:graphicData uri="http://schemas.openxmlformats.org/drawingml/2006/picture">
-                <pic:pic>
-                  <pic:nvPicPr>
-                    <pic:cNvPr descr="images/E05-img01.png" id="0" name="Picture"/>
-                    <pic:cNvPicPr>
-                      <a:picLocks noChangeArrowheads="1" noChangeAspect="1"/>
-                    </pic:cNvPicPr>
-                  </pic:nvPicPr>
-                  <pic:blipFill>
-                    <a:blip r:embed="image1"/>
-                    <a:stretch>
-                      <a:fillRect/>
-                    </a:stretch>
-                  </pic:blipFill>
-                  <pic:spPr bwMode="auto">
-                    <a:xfrm>
-                      <a:off x="0" y="0"/>
-                      <a:ext cx="8890000" cy="3873500"/>
-                    </a:xfrm>
-                    <a:prstGeom prst="rect">
-                      <a:avLst/>
-                    </a:prstGeom>
-                    <a:noFill/>
-                    <a:ln w="9525">
-                      <a:noFill/>
-                      <a:headEnd/>
-                      <a:tailEnd/>
-                    </a:ln>
-                  </pic:spPr>
-                </pic:pic>
-              </a:graphicData>
-            </a:graphic>
-          </wp:inline>
-        </w:drawing>
-      </w:r>
-      <w:r>
-        <w:t xml:space="preserve"> </w:t>
-      </w:r>
-      <w:r>
-        <w:drawing>
-          <wp:inline>
-            <wp:extent cx="8890000" cy="3873500"/>
-            <wp:effectExtent b="0" l="0" r="0" t="0"/>
-            <wp:docPr descr="" id="1" name="Picture"/>
-            <a:graphic>
-              <a:graphicData uri="http://schemas.openxmlformats.org/drawingml/2006/picture">
-                <pic:pic>
-                  <pic:nvPicPr>
-                    <pic:cNvPr descr="images/E05-img02.png" id="0" name="Picture"/>
-                    <pic:cNvPicPr>
-                      <a:picLocks noChangeArrowheads="1" noChangeAspect="1"/>
-                    </pic:cNvPicPr>
-                  </pic:nvPicPr>
-                  <pic:blipFill>
-                    <a:blip r:embed="image2"/>
-                    <a:stretch>
-                      <a:fillRect/>
-                    </a:stretch>
-                  </pic:blipFill>
-                  <pic:spPr bwMode="auto">
-                    <a:xfrm>
-                      <a:off x="0" y="0"/>
-                      <a:ext cx="8890000" cy="3873500"/>
-                    </a:xfrm>
-                    <a:prstGeom prst="rect">
-                      <a:avLst/>
-                    </a:prstGeom>
-                    <a:noFill/>
-                    <a:ln w="9525">
-                      <a:noFill/>
-                      <a:headEnd/>
-                      <a:tailEnd/>
-                    </a:ln>
-                  </pic:spPr>
-                </pic:pic>
-              </a:graphicData>
-            </a:graphic>
-          </wp:inline>
-        </w:drawing>
-      </w:r>
-      <w:r>
-        <w:t xml:space="preserve"> </w:t>
-      </w:r>
+      <w:pPr>
+        <w:pStyle w:val="Heading2"/>
+      </w:pPr>
       <w:r>
         <w:drawing>
           <wp:inline>
@@ -156,9 +204,22 @@
           </wp:inline>
         </w:drawing>
       </w:r>
+    </w:p>
+    <w:p>
+      <w:pPr>
+        <w:pStyle w:val="ImageCaption"/>
+        <w:pStyle w:val="Heading2"/>
+      </w:pPr>
       <w:r>
-        <w:t xml:space="preserve"> </w:t>
+        <w:t xml:space="preserve">Matching game 3</w:t>
       </w:r>
+    </w:p>
+    <w:bookmarkEnd w:id="matching-game-3"/>
+    <w:bookmarkStart w:id="matching-game-4" w:name="matching-game-4"/>
+    <w:p>
+      <w:pPr>
+        <w:pStyle w:val="Heading2"/>
+      </w:pPr>
       <w:r>
         <w:drawing>
           <wp:inline>
@@ -202,6 +263,16 @@
         </w:drawing>
       </w:r>
     </w:p>
+    <w:p>
+      <w:pPr>
+        <w:pStyle w:val="ImageCaption"/>
+        <w:pStyle w:val="Heading2"/>
+      </w:pPr>
+      <w:r>
+        <w:t xml:space="preserve">Matching game 4</w:t>
+      </w:r>
+    </w:p>
+    <w:bookmarkEnd w:id="matching-game-4"/>
     <w:p>
       <w:pPr>
         <w:numPr>
@@ -2217,7 +2288,10 @@
         </w:numPr>
       </w:pPr>
       <w:r>
-        <w:t xml:space="preserve">Calculate the Nash flow and the optimal flow for the following routing games.</w:t>
+        <w:t xml:space="preserve">Calculate the Nash flow and the optimal flow for the routing games shown</w:t>
+      </w:r>
+      <w:r>
+        <w:t xml:space="preserve">.</w:t>
       </w:r>
     </w:p>
     <w:p>
@@ -2401,7 +2475,13 @@
     </w:p>
     <w:p>
       <w:r>
-        <w:t xml:space="preserve">For the following game (a generalisation of "Pigou's example") obtain the PoA as a function of</w:t>
+        <w:t xml:space="preserve">For the game shown</w:t>
+      </w:r>
+      <w:r>
+        <w:t xml:space="preserve"> </w:t>
+      </w:r>
+      <w:r>
+        <w:t xml:space="preserve">(a generalisation of "Pigou's example") obtain the PoA as a function of</w:t>
       </w:r>
       <w:r>
         <w:t xml:space="preserve"> </w:t>
@@ -2464,10 +2544,19 @@
       <w:pPr>
         <w:pStyle w:val="ImageCaption"/>
       </w:pPr>
+      <w:r>
+        <w:t xml:space="preserve">A generalization of Pigou's example</w:t>
+      </w:r>
     </w:p>
     <w:p>
       <w:r>
-        <w:t xml:space="preserve">Now obtain the PoA for the following game as a function of</w:t>
+        <w:t xml:space="preserve">Now obtain the PoA for the game shown</w:t>
+      </w:r>
+      <w:r>
+        <w:t xml:space="preserve"> </w:t>
+      </w:r>
+      <w:r>
+        <w:t xml:space="preserve">as a function of</w:t>
       </w:r>
       <w:r>
         <w:t xml:space="preserve"> </w:t>
@@ -2568,6 +2657,9 @@
       <w:pPr>
         <w:pStyle w:val="ImageCaption"/>
       </w:pPr>
+      <w:r>
+        <w:t xml:space="preserve">A further generalization of Pigou's example</w:t>
+      </w:r>
     </w:p>
   </w:body>
 </w:document>

</xml_diff>

<commit_message>
starting to work on hw 5
</commit_message>
<xml_diff>
--- a/Homework/Homework_5.docx
+++ b/Homework/Homework_5.docx
@@ -2,7 +2,7 @@
 <file path=word/document.xml><?xml version="1.0" encoding="utf-8"?>
 <w:document xmlns:w="http://schemas.openxmlformats.org/wordprocessingml/2006/main" xmlns:m="http://schemas.openxmlformats.org/officeDocument/2006/math" xmlns:r="http://schemas.openxmlformats.org/officeDocument/2006/relationships" xmlns:o="urn:schemas-microsoft-com:office:office" xmlns:v="urn:schemas-microsoft-com:vml" xmlns:w10="urn:schemas-microsoft-com:office:word" xmlns:a="http://schemas.openxmlformats.org/drawingml/2006/main" xmlns:pic="http://schemas.openxmlformats.org/drawingml/2006/picture" xmlns:wp="http://schemas.openxmlformats.org/drawingml/2006/wordprocessingDrawing">
   <w:body>
-    <w:bookmarkStart w:id="21" w:name="homework-sheet-5---matching-games-cooperative-games-and-routing-games"/>
+    <w:bookmarkStart w:id="homework-sheet-5---matching-games-cooperative-games-and-routing-games" w:name="homework-sheet-5---matching-games-cooperative-games-and-routing-games"/>
     <w:p>
       <w:pPr>
         <w:pStyle w:val="Heading1"/>
@@ -11,7 +11,7 @@
         <w:t xml:space="preserve">Homework sheet 5 - Matching games, cooperative games and routing games</w:t>
       </w:r>
     </w:p>
-    <w:bookmarkEnd w:id="21"/>
+    <w:bookmarkEnd w:id="homework-sheet-5---matching-games-cooperative-games-and-routing-games"/>
     <w:p>
       <w:pPr>
         <w:numPr>
@@ -27,6 +27,23 @@
       </w:r>
     </w:p>
     <w:p>
+      <w:pPr>
+        <w:numPr>
+          <w:numId w:val="3"/>
+          <w:ilvl w:val="1"/>
+        </w:numPr>
+      </w:pPr>
+      <w:r>
+        <w:t xml:space="preserve">Game 1:</w:t>
+      </w:r>
+    </w:p>
+    <w:p>
+      <w:pPr>
+        <w:numPr>
+          <w:numId w:val="1"/>
+          <w:ilvl w:val="1"/>
+        </w:numPr>
+      </w:pPr>
       <w:r>
         <w:drawing>
           <wp:inline>
@@ -43,7 +60,7 @@
                     </pic:cNvPicPr>
                   </pic:nvPicPr>
                   <pic:blipFill>
-                    <a:blip r:embed="rId22"/>
+                    <a:blip r:embed="image1"/>
                     <a:stretch>
                       <a:fillRect/>
                     </a:stretch>
@@ -69,12 +86,26 @@
           </wp:inline>
         </w:drawing>
       </w:r>
-      <w:r>
-        <w:cr/>
-      </w:r>
-      <w:r>
-        <w:t xml:space="preserve"> </w:t>
-      </w:r>
+      <w:br/>
+    </w:p>
+    <w:p>
+      <w:pPr>
+        <w:numPr>
+          <w:numId w:val="3"/>
+          <w:ilvl w:val="1"/>
+        </w:numPr>
+      </w:pPr>
+      <w:r>
+        <w:t xml:space="preserve">Game 2:</w:t>
+      </w:r>
+    </w:p>
+    <w:p>
+      <w:pPr>
+        <w:numPr>
+          <w:numId w:val="1"/>
+          <w:ilvl w:val="1"/>
+        </w:numPr>
+      </w:pPr>
       <w:r>
         <w:drawing>
           <wp:inline>
@@ -91,7 +122,7 @@
                     </pic:cNvPicPr>
                   </pic:nvPicPr>
                   <pic:blipFill>
-                    <a:blip r:embed="rId23"/>
+                    <a:blip r:embed="image2"/>
                     <a:stretch>
                       <a:fillRect/>
                     </a:stretch>
@@ -117,12 +148,26 @@
           </wp:inline>
         </w:drawing>
       </w:r>
-      <w:r>
-        <w:cr/>
-      </w:r>
-      <w:r>
-        <w:t xml:space="preserve"> </w:t>
-      </w:r>
+      <w:br/>
+    </w:p>
+    <w:p>
+      <w:pPr>
+        <w:numPr>
+          <w:numId w:val="3"/>
+          <w:ilvl w:val="1"/>
+        </w:numPr>
+      </w:pPr>
+      <w:r>
+        <w:t xml:space="preserve">Game 3:</w:t>
+      </w:r>
+    </w:p>
+    <w:p>
+      <w:pPr>
+        <w:numPr>
+          <w:numId w:val="1"/>
+          <w:ilvl w:val="1"/>
+        </w:numPr>
+      </w:pPr>
       <w:r>
         <w:drawing>
           <wp:inline>
@@ -139,7 +184,7 @@
                     </pic:cNvPicPr>
                   </pic:nvPicPr>
                   <pic:blipFill>
-                    <a:blip r:embed="rId24"/>
+                    <a:blip r:embed="image3"/>
                     <a:stretch>
                       <a:fillRect/>
                     </a:stretch>
@@ -165,12 +210,26 @@
           </wp:inline>
         </w:drawing>
       </w:r>
-      <w:r>
-        <w:cr/>
-      </w:r>
-      <w:r>
-        <w:t xml:space="preserve"> </w:t>
-      </w:r>
+      <w:br/>
+    </w:p>
+    <w:p>
+      <w:pPr>
+        <w:numPr>
+          <w:numId w:val="3"/>
+          <w:ilvl w:val="1"/>
+        </w:numPr>
+      </w:pPr>
+      <w:r>
+        <w:t xml:space="preserve">Game 4:</w:t>
+      </w:r>
+    </w:p>
+    <w:p>
+      <w:pPr>
+        <w:numPr>
+          <w:numId w:val="1"/>
+          <w:ilvl w:val="1"/>
+        </w:numPr>
+      </w:pPr>
       <w:r>
         <w:drawing>
           <wp:inline>
@@ -187,7 +246,7 @@
                     </pic:cNvPicPr>
                   </pic:nvPicPr>
                   <pic:blipFill>
-                    <a:blip r:embed="rId25"/>
+                    <a:blip r:embed="image4"/>
                     <a:stretch>
                       <a:fillRect/>
                     </a:stretch>
@@ -213,9 +272,7 @@
           </wp:inline>
         </w:drawing>
       </w:r>
-      <w:r>
-        <w:cr/>
-      </w:r>
+      <w:br/>
     </w:p>
     <w:p>
       <w:pPr>
@@ -273,6 +330,7 @@
       </w:r>
     </w:p>
     <w:p>
+      <w:br/>
       <m:oMathPara>
         <m:oMathParaPr>
           <m:jc m:val="center"/>
@@ -682,8 +740,10 @@
           </m:d>
         </m:oMath>
       </m:oMathPara>
+      <w:br/>
     </w:p>
     <w:p>
+      <w:br/>
       <m:oMathPara>
         <m:oMathParaPr>
           <m:jc m:val="center"/>
@@ -881,8 +941,10 @@
           </m:d>
         </m:oMath>
       </m:oMathPara>
+      <w:br/>
     </w:p>
     <w:p>
+      <w:br/>
       <m:oMathPara>
         <m:oMathParaPr>
           <m:jc m:val="center"/>
@@ -1292,8 +1354,10 @@
           </m:d>
         </m:oMath>
       </m:oMathPara>
+      <w:br/>
     </w:p>
     <w:p>
+      <w:br/>
       <m:oMathPara>
         <m:oMathParaPr>
           <m:jc m:val="center"/>
@@ -2155,6 +2219,7 @@
           </m:d>
         </m:oMath>
       </m:oMathPara>
+      <w:br/>
     </w:p>
     <w:p>
       <w:pPr>
@@ -2247,7 +2312,7 @@
                     </pic:cNvPicPr>
                   </pic:nvPicPr>
                   <pic:blipFill>
-                    <a:blip r:embed="rId26"/>
+                    <a:blip r:embed="image5"/>
                     <a:stretch>
                       <a:fillRect/>
                     </a:stretch>
@@ -2273,9 +2338,7 @@
           </wp:inline>
         </w:drawing>
       </w:r>
-      <w:r>
-        <w:cr/>
-      </w:r>
+      <w:br/>
       <w:r>
         <w:drawing>
           <wp:inline>
@@ -2292,7 +2355,7 @@
                     </pic:cNvPicPr>
                   </pic:nvPicPr>
                   <pic:blipFill>
-                    <a:blip r:embed="rId27"/>
+                    <a:blip r:embed="image6"/>
                     <a:stretch>
                       <a:fillRect/>
                     </a:stretch>
@@ -2318,9 +2381,7 @@
           </wp:inline>
         </w:drawing>
       </w:r>
-      <w:r>
-        <w:cr/>
-      </w:r>
+      <w:br/>
       <w:r>
         <w:t xml:space="preserve"> </w:t>
       </w:r>
@@ -2329,6 +2390,7 @@
       </w:r>
     </w:p>
     <w:p>
+      <w:br/>
       <m:oMathPara>
         <m:oMathParaPr>
           <m:jc m:val="center"/>
@@ -2404,6 +2466,7 @@
           </m:f>
         </m:oMath>
       </m:oMathPara>
+      <w:br/>
     </w:p>
     <w:p>
       <w:r>
@@ -2445,7 +2508,7 @@
                     </pic:cNvPicPr>
                   </pic:nvPicPr>
                   <pic:blipFill>
-                    <a:blip r:embed="rId28"/>
+                    <a:blip r:embed="image7"/>
                     <a:stretch>
                       <a:fillRect/>
                     </a:stretch>
@@ -2558,7 +2621,7 @@
                     </pic:cNvPicPr>
                   </pic:nvPicPr>
                   <pic:blipFill>
-                    <a:blip r:embed="rId29"/>
+                    <a:blip r:embed="image8"/>
                     <a:stretch>
                       <a:fillRect/>
                     </a:stretch>
@@ -2584,22 +2647,15 @@
           </wp:inline>
         </w:drawing>
       </w:r>
-      <w:r>
-        <w:cr/>
-      </w:r>
+      <w:br/>
     </w:p>
   </w:body>
 </w:document>
 </file>
 
-<file path=word/footnotes.xml><?xml version="1.0" encoding="utf-8"?>
-<w:footnotes xmlns:w="http://schemas.openxmlformats.org/wordprocessingml/2006/main" xmlns:m="http://schemas.openxmlformats.org/officeDocument/2006/math" xmlns:r="http://schemas.openxmlformats.org/officeDocument/2006/relationships" xmlns:o="urn:schemas-microsoft-com:office:office" xmlns:v="urn:schemas-microsoft-com:vml" xmlns:w10="urn:schemas-microsoft-com:office:word" xmlns:a="http://schemas.openxmlformats.org/drawingml/2006/main" xmlns:pic="http://schemas.openxmlformats.org/drawingml/2006/picture" xmlns:wp="http://schemas.openxmlformats.org/drawingml/2006/wordprocessingDrawing"/>
-</file>
-
 <file path=word/numbering.xml><?xml version="1.0" encoding="utf-8"?>
 <w:numbering xmlns:w="http://schemas.openxmlformats.org/wordprocessingml/2006/main">
   <w:abstractNum w:abstractNumId="0">
-    <w:nsid w:val="34d1b295"/>
     <w:multiLevelType w:val="multilevel"/>
     <w:lvl w:ilvl="0">
       <w:numFmt w:val="bullet"/>
@@ -2679,8 +2735,7 @@
       </w:pPr>
     </w:lvl>
   </w:abstractNum>
-  <w:abstractNum w:abstractNumId="6">
-    <w:nsid w:val="bac86749"/>
+  <w:abstractNum w:abstractNumId="3">
     <w:multiLevelType w:val="multilevel"/>
     <w:lvl w:ilvl="0">
       <w:numFmt w:val="bullet"/>
@@ -2761,7 +2816,6 @@
     </w:lvl>
   </w:abstractNum>
   <w:abstractNum w:abstractNumId="2">
-    <w:nsid w:val="3ac85519"/>
     <w:multiLevelType w:val="multilevel"/>
     <w:lvl w:ilvl="0">
       <w:start w:val="1"/>
@@ -2848,96 +2902,7 @@
       </w:pPr>
     </w:lvl>
   </w:abstractNum>
-  <w:abstractNum w:abstractNumId="3">
-    <w:nsid w:val="40a1c5b6"/>
-    <w:multiLevelType w:val="multilevel"/>
-    <w:lvl w:ilvl="0">
-      <w:start w:val="2"/>
-      <w:numFmt w:val="decimal"/>
-      <w:lvlText w:val="%1."/>
-      <w:lvlJc w:val="left"/>
-      <w:pPr>
-        <w:tabs>
-          <w:tab w:val="num" w:pos="0"/>
-        </w:tabs>
-        <w:ind w:left="480" w:hanging="480"/>
-      </w:pPr>
-    </w:lvl>
-    <w:lvl w:ilvl="1">
-      <w:start w:val="2"/>
-      <w:numFmt w:val="decimal"/>
-      <w:lvlText w:val="%2."/>
-      <w:lvlJc w:val="left"/>
-      <w:pPr>
-        <w:tabs>
-          <w:tab w:val="num" w:pos="720"/>
-        </w:tabs>
-        <w:ind w:left="1200" w:hanging="480"/>
-      </w:pPr>
-    </w:lvl>
-    <w:lvl w:ilvl="2">
-      <w:start w:val="2"/>
-      <w:numFmt w:val="decimal"/>
-      <w:lvlText w:val="%3."/>
-      <w:lvlJc w:val="left"/>
-      <w:pPr>
-        <w:tabs>
-          <w:tab w:val="num" w:pos="1440"/>
-        </w:tabs>
-        <w:ind w:left="1920" w:hanging="480"/>
-      </w:pPr>
-    </w:lvl>
-    <w:lvl w:ilvl="3">
-      <w:start w:val="2"/>
-      <w:numFmt w:val="decimal"/>
-      <w:lvlText w:val="%4."/>
-      <w:lvlJc w:val="left"/>
-      <w:pPr>
-        <w:tabs>
-          <w:tab w:val="num" w:pos="2160"/>
-        </w:tabs>
-        <w:ind w:left="2640" w:hanging="480"/>
-      </w:pPr>
-    </w:lvl>
-    <w:lvl w:ilvl="4">
-      <w:start w:val="2"/>
-      <w:numFmt w:val="decimal"/>
-      <w:lvlText w:val="%5."/>
-      <w:lvlJc w:val="left"/>
-      <w:pPr>
-        <w:tabs>
-          <w:tab w:val="num" w:pos="2880"/>
-        </w:tabs>
-        <w:ind w:left="3360" w:hanging="480"/>
-      </w:pPr>
-    </w:lvl>
-    <w:lvl w:ilvl="5">
-      <w:start w:val="2"/>
-      <w:numFmt w:val="decimal"/>
-      <w:lvlText w:val="%6."/>
-      <w:lvlJc w:val="left"/>
-      <w:pPr>
-        <w:tabs>
-          <w:tab w:val="num" w:pos="3600"/>
-        </w:tabs>
-        <w:ind w:left="4080" w:hanging="480"/>
-      </w:pPr>
-    </w:lvl>
-    <w:lvl w:ilvl="6">
-      <w:start w:val="2"/>
-      <w:numFmt w:val="decimal"/>
-      <w:lvlText w:val="%7."/>
-      <w:lvlJc w:val="left"/>
-      <w:pPr>
-        <w:tabs>
-          <w:tab w:val="num" w:pos="4320"/>
-        </w:tabs>
-        <w:ind w:left="4800" w:hanging="480"/>
-      </w:pPr>
-    </w:lvl>
-  </w:abstractNum>
   <w:abstractNum w:abstractNumId="5">
-    <w:nsid w:val="f67a4a7c"/>
     <w:multiLevelType w:val="multilevel"/>
     <w:lvl w:ilvl="0">
       <w:start w:val="4"/>
@@ -3024,8 +2989,7 @@
       </w:pPr>
     </w:lvl>
   </w:abstractNum>
-  <w:abstractNum w:abstractNumId="7">
-    <w:nsid w:val="952fe452"/>
+  <w:abstractNum w:abstractNumId="6">
     <w:multiLevelType w:val="multilevel"/>
     <w:lvl w:ilvl="0">
       <w:start w:val="5"/>
@@ -3113,7 +3077,6 @@
     </w:lvl>
   </w:abstractNum>
   <w:abstractNum w:abstractNumId="4">
-    <w:nsid w:val="11016d0f"/>
     <w:multiLevelType w:val="multilevel"/>
     <w:lvl w:ilvl="0">
       <w:start w:val="1"/>
@@ -3229,27 +3192,6 @@
   </w:num>
   <w:num w:numId="3">
     <w:abstractNumId w:val="3"/>
-    <w:lvlOverride w:ilvl="0">
-      <w:startOverride w:val="2"/>
-    </w:lvlOverride>
-    <w:lvlOverride w:ilvl="1">
-      <w:startOverride w:val="2"/>
-    </w:lvlOverride>
-    <w:lvlOverride w:ilvl="2">
-      <w:startOverride w:val="2"/>
-    </w:lvlOverride>
-    <w:lvlOverride w:ilvl="3">
-      <w:startOverride w:val="2"/>
-    </w:lvlOverride>
-    <w:lvlOverride w:ilvl="4">
-      <w:startOverride w:val="2"/>
-    </w:lvlOverride>
-    <w:lvlOverride w:ilvl="5">
-      <w:startOverride w:val="2"/>
-    </w:lvlOverride>
-    <w:lvlOverride w:ilvl="6">
-      <w:startOverride w:val="2"/>
-    </w:lvlOverride>
   </w:num>
   <w:num w:numId="4">
     <w:abstractNumId w:val="4"/>
@@ -3300,10 +3242,10 @@
     </w:lvlOverride>
   </w:num>
   <w:num w:numId="6">
-    <w:abstractNumId w:val="6"/>
+    <w:abstractNumId w:val="3"/>
   </w:num>
   <w:num w:numId="7">
-    <w:abstractNumId w:val="7"/>
+    <w:abstractNumId w:val="6"/>
     <w:lvlOverride w:ilvl="0">
       <w:startOverride w:val="5"/>
     </w:lvlOverride>
@@ -3573,8 +3515,8 @@
       <w:i/>
     </w:rPr>
   </w:style>
-  <w:style w:type="paragraph" w:styleId="ImageCaption">
-    <w:name w:val="Image Caption"/>
+  <w:style w:type="paragraph" w:styleId="PictureCaption">
+    <w:name w:val="Picture Caption"/>
     <w:basedOn w:val="Normal"/>
     <w:link w:val="BodyTextChar"/>
     <w:pPr>
@@ -3597,15 +3539,15 @@
       <w:sz w:val="22"/>
     </w:rPr>
   </w:style>
-  <w:style w:type="character" w:customStyle="1" w:styleId="FootnoteRef">
-    <w:name w:val="Footnote Ref"/>
+  <w:style w:type="character" w:customStyle="1" w:styleId="FootnoteReference">
+    <w:name w:val="Footnote Reference"/>
     <w:basedOn w:val="BodyTextChar"/>
     <w:rPr>
       <w:vertAlign w:val="superscript"/>
     </w:rPr>
   </w:style>
-  <w:style w:type="character" w:customStyle="1" w:styleId="Link">
-    <w:name w:val="Link"/>
+  <w:style w:type="character" w:customStyle="1" w:styleId="Hyperlink">
+    <w:name w:val="Hyperlink"/>
     <w:basedOn w:val="BodyTextChar"/>
     <w:rPr>
       <w:color w:val="4F81BD" w:themeColor="accent1"/>

</xml_diff>